<commit_message>
share manuscript with coauthors
</commit_message>
<xml_diff>
--- a/Manuscript/Figures/analytical-plan-exclusions-flow.docx
+++ b/Manuscript/Figures/analytical-plan-exclusions-flow.docx
@@ -1940,7 +1940,46 @@
                                 <w:sz w:val="20"/>
                                 <w:szCs w:val="20"/>
                               </w:rPr>
-                              <w:t xml:space="preserve">Perform elastic net on this </w:t>
+                              <w:t xml:space="preserve">Perform </w:t>
+                            </w:r>
+                            <w:r>
+                              <w:rPr>
+                                <w:rFonts w:ascii="Palatino Linotype" w:hAnsi="Palatino Linotype" w:cs="Times New Roman"/>
+                                <w:b/>
+                                <w:bCs/>
+                                <w:i/>
+                                <w:iCs/>
+                                <w:color w:val="002060"/>
+                                <w:sz w:val="20"/>
+                                <w:szCs w:val="20"/>
+                              </w:rPr>
+                              <w:t xml:space="preserve">penalized logistic </w:t>
+                            </w:r>
+                            <w:r>
+                              <w:rPr>
+                                <w:rFonts w:ascii="Palatino Linotype" w:hAnsi="Palatino Linotype" w:cs="Times New Roman"/>
+                                <w:b/>
+                                <w:bCs/>
+                                <w:i/>
+                                <w:iCs/>
+                                <w:color w:val="002060"/>
+                                <w:sz w:val="20"/>
+                                <w:szCs w:val="20"/>
+                              </w:rPr>
+                              <w:t>regression</w:t>
+                            </w:r>
+                            <w:r>
+                              <w:rPr>
+                                <w:rFonts w:ascii="Palatino Linotype" w:hAnsi="Palatino Linotype" w:cs="Times New Roman"/>
+                                <w:b/>
+                                <w:bCs/>
+                                <w:i/>
+                                <w:iCs/>
+                                <w:color w:val="002060"/>
+                                <w:sz w:val="20"/>
+                                <w:szCs w:val="20"/>
+                              </w:rPr>
+                              <w:t xml:space="preserve"> on this </w:t>
                             </w:r>
                             <w:r>
                               <w:rPr>
@@ -2045,7 +2084,46 @@
                           <w:sz w:val="20"/>
                           <w:szCs w:val="20"/>
                         </w:rPr>
-                        <w:t xml:space="preserve">Perform elastic net on this </w:t>
+                        <w:t xml:space="preserve">Perform </w:t>
+                      </w:r>
+                      <w:r>
+                        <w:rPr>
+                          <w:rFonts w:ascii="Palatino Linotype" w:hAnsi="Palatino Linotype" w:cs="Times New Roman"/>
+                          <w:b/>
+                          <w:bCs/>
+                          <w:i/>
+                          <w:iCs/>
+                          <w:color w:val="002060"/>
+                          <w:sz w:val="20"/>
+                          <w:szCs w:val="20"/>
+                        </w:rPr>
+                        <w:t xml:space="preserve">penalized logistic </w:t>
+                      </w:r>
+                      <w:r>
+                        <w:rPr>
+                          <w:rFonts w:ascii="Palatino Linotype" w:hAnsi="Palatino Linotype" w:cs="Times New Roman"/>
+                          <w:b/>
+                          <w:bCs/>
+                          <w:i/>
+                          <w:iCs/>
+                          <w:color w:val="002060"/>
+                          <w:sz w:val="20"/>
+                          <w:szCs w:val="20"/>
+                        </w:rPr>
+                        <w:t>regression</w:t>
+                      </w:r>
+                      <w:r>
+                        <w:rPr>
+                          <w:rFonts w:ascii="Palatino Linotype" w:hAnsi="Palatino Linotype" w:cs="Times New Roman"/>
+                          <w:b/>
+                          <w:bCs/>
+                          <w:i/>
+                          <w:iCs/>
+                          <w:color w:val="002060"/>
+                          <w:sz w:val="20"/>
+                          <w:szCs w:val="20"/>
+                        </w:rPr>
+                        <w:t xml:space="preserve"> on this </w:t>
                       </w:r>
                       <w:r>
                         <w:rPr>
@@ -2562,15 +2640,15 @@
                                 <w:sz w:val="20"/>
                                 <w:szCs w:val="20"/>
                               </w:rPr>
-                              <w:t xml:space="preserve"> via elastic net</w:t>
-                            </w:r>
-                            <w:r>
-                              <w:rPr>
-                                <w:rFonts w:ascii="Palatino Linotype" w:hAnsi="Palatino Linotype" w:cs="Times New Roman"/>
-                                <w:sz w:val="20"/>
-                                <w:szCs w:val="20"/>
-                              </w:rPr>
-                              <w:t xml:space="preserve"> and validation with logistic regression</w:t>
+                              <w:t xml:space="preserve"> via </w:t>
+                            </w:r>
+                            <w:r>
+                              <w:rPr>
+                                <w:rFonts w:ascii="Palatino Linotype" w:hAnsi="Palatino Linotype" w:cs="Times New Roman"/>
+                                <w:sz w:val="20"/>
+                                <w:szCs w:val="20"/>
+                              </w:rPr>
+                              <w:t>penalized logistic regression and subsequent validation models</w:t>
                             </w:r>
                           </w:p>
                           <w:p>
@@ -2639,7 +2717,7 @@
           </mc:Choice>
           <mc:Fallback>
             <w:pict>
-              <v:rect w14:anchorId="52E08D53" id="Rectangle 18" o:spid="_x0000_s1036" style="position:absolute;margin-left:147.6pt;margin-top:240.3pt;width:164.45pt;height:76.5pt;z-index:251678720;visibility:visible;mso-wrap-style:square;mso-width-percent:0;mso-height-percent:0;mso-wrap-distance-left:9pt;mso-wrap-distance-top:0;mso-wrap-distance-right:9pt;mso-wrap-distance-bottom:0;mso-position-horizontal:absolute;mso-position-horizontal-relative:text;mso-position-vertical:absolute;mso-position-vertical-relative:text;mso-width-percent:0;mso-height-percent:0;mso-width-relative:margin;mso-height-relative:margin;v-text-anchor:middle" o:gfxdata="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" fillcolor="#7f7f7f [1612]" strokecolor="black [3213]" strokeweight="1pt">
+              <v:rect w14:anchorId="52E08D53" id="Rectangle 18" o:spid="_x0000_s1035" style="position:absolute;margin-left:147.6pt;margin-top:240.3pt;width:164.45pt;height:76.5pt;z-index:251678720;visibility:visible;mso-wrap-style:square;mso-width-percent:0;mso-height-percent:0;mso-wrap-distance-left:9pt;mso-wrap-distance-top:0;mso-wrap-distance-right:9pt;mso-wrap-distance-bottom:0;mso-position-horizontal:absolute;mso-position-horizontal-relative:text;mso-position-vertical:absolute;mso-position-vertical-relative:text;mso-width-percent:0;mso-height-percent:0;mso-width-relative:margin;mso-height-relative:margin;v-text-anchor:middle" o:gfxdata="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" fillcolor="#7f7f7f [1612]" strokecolor="black [3213]" strokeweight="1pt">
                 <v:textbox>
                   <w:txbxContent>
                     <w:p>
@@ -2673,15 +2751,15 @@
                           <w:sz w:val="20"/>
                           <w:szCs w:val="20"/>
                         </w:rPr>
-                        <w:t xml:space="preserve"> via elastic net</w:t>
-                      </w:r>
-                      <w:r>
-                        <w:rPr>
-                          <w:rFonts w:ascii="Palatino Linotype" w:hAnsi="Palatino Linotype" w:cs="Times New Roman"/>
-                          <w:sz w:val="20"/>
-                          <w:szCs w:val="20"/>
-                        </w:rPr>
-                        <w:t xml:space="preserve"> and validation with logistic regression</w:t>
+                        <w:t xml:space="preserve"> via </w:t>
+                      </w:r>
+                      <w:r>
+                        <w:rPr>
+                          <w:rFonts w:ascii="Palatino Linotype" w:hAnsi="Palatino Linotype" w:cs="Times New Roman"/>
+                          <w:sz w:val="20"/>
+                          <w:szCs w:val="20"/>
+                        </w:rPr>
+                        <w:t>penalized logistic regression and subsequent validation models</w:t>
                       </w:r>
                     </w:p>
                     <w:p>

</xml_diff>